<commit_message>
add linear regression code
</commit_message>
<xml_diff>
--- a/吴恩达机器学习notes.docx
+++ b/吴恩达机器学习notes.docx
@@ -10,8 +10,6 @@
           <w:i/>
         </w:rPr>
       </w:pPr>
-      <w:bookmarkStart w:id="0" w:name="_GoBack"/>
-      <w:bookmarkEnd w:id="0"/>
       <w:r>
         <w:rPr>
           <w:rFonts w:ascii="Calibri" w:hAnsi="Calibri" w:cs="Calibri" w:hint="eastAsia"/>
@@ -615,8 +613,8 @@
         </w:rPr>
         <w:t xml:space="preserve">ing </w:t>
       </w:r>
-      <w:bookmarkStart w:id="1" w:name="OLE_LINK1"/>
-      <w:bookmarkStart w:id="2" w:name="OLE_LINK2"/>
+      <w:bookmarkStart w:id="0" w:name="OLE_LINK1"/>
+      <w:bookmarkStart w:id="1" w:name="OLE_LINK2"/>
       <w:r>
         <w:rPr>
           <w:rFonts w:ascii="Calibri" w:hAnsi="Calibri" w:cs="Calibri"/>
@@ -632,8 +630,8 @@
         <w:t xml:space="preserve"> </w:t>
       </w:r>
     </w:p>
+    <w:bookmarkEnd w:id="0"/>
     <w:bookmarkEnd w:id="1"/>
-    <w:bookmarkEnd w:id="2"/>
     <w:p>
       <w:pPr>
         <w:rPr>
@@ -1565,8 +1563,8 @@
         </w:rPr>
         <w:t xml:space="preserve">trix </w:t>
       </w:r>
-      <w:bookmarkStart w:id="3" w:name="OLE_LINK3"/>
-      <w:bookmarkStart w:id="4" w:name="OLE_LINK4"/>
+      <w:bookmarkStart w:id="2" w:name="OLE_LINK3"/>
+      <w:bookmarkStart w:id="3" w:name="OLE_LINK4"/>
       <w:r>
         <w:rPr>
           <w:rFonts w:cs="Arial"/>
@@ -1574,8 +1572,8 @@
         </w:rPr>
         <w:t>multiplication</w:t>
       </w:r>
+      <w:bookmarkEnd w:id="2"/>
       <w:bookmarkEnd w:id="3"/>
-      <w:bookmarkEnd w:id="4"/>
       <w:r>
         <w:rPr>
           <w:rFonts w:cs="Arial"/>
@@ -1604,6 +1602,14 @@
         </w:rPr>
         <w:t xml:space="preserve">. </w:t>
       </w:r>
+    </w:p>
+    <w:p>
+      <w:pPr>
+        <w:rPr>
+          <w:rFonts w:cs="Arial"/>
+          <w:lang w:val="en-GB"/>
+        </w:rPr>
+      </w:pPr>
       <w:r>
         <w:rPr>
           <w:rFonts w:cs="Arial" w:hint="eastAsia"/>
@@ -2157,7 +2163,7 @@
     <w:p>
       <w:pPr>
         <w:rPr>
-          <w:rFonts w:cs="Arial"/>
+          <w:rFonts w:cs="Arial" w:hint="eastAsia"/>
           <w:lang w:val="en-GB"/>
         </w:rPr>
       </w:pPr>
@@ -2331,7 +2337,7 @@
     <w:p>
       <w:pPr>
         <w:rPr>
-          <w:rFonts w:eastAsia="SimSun"/>
+          <w:rFonts w:eastAsia="宋体"/>
         </w:rPr>
       </w:pPr>
       <w:r>
@@ -2399,7 +2405,7 @@
       </w:r>
       <w:r>
         <w:rPr>
-          <w:rFonts w:eastAsia="SimSun"/>
+          <w:rFonts w:eastAsia="宋体"/>
         </w:rPr>
         <w:t>.</w:t>
       </w:r>
@@ -2407,14 +2413,14 @@
     <w:p>
       <w:pPr>
         <w:rPr>
-          <w:rFonts w:eastAsia="SimSun" w:cs="Arial"/>
+          <w:rFonts w:eastAsia="宋体" w:cs="Arial"/>
           <w:color w:val="373A3C"/>
           <w:szCs w:val="21"/>
         </w:rPr>
       </w:pPr>
       <w:r>
         <w:rPr>
-          <w:rFonts w:eastAsia="SimSun" w:cs="Arial" w:hint="eastAsia"/>
+          <w:rFonts w:eastAsia="宋体" w:cs="Arial" w:hint="eastAsia"/>
           <w:color w:val="373A3C"/>
           <w:szCs w:val="21"/>
         </w:rPr>
@@ -2422,7 +2428,7 @@
       </w:r>
       <w:r>
         <w:rPr>
-          <w:rFonts w:eastAsia="SimSun" w:cs="Arial" w:hint="eastAsia"/>
+          <w:rFonts w:eastAsia="宋体" w:cs="Arial" w:hint="eastAsia"/>
           <w:color w:val="373A3C"/>
           <w:szCs w:val="21"/>
         </w:rPr>
@@ -2430,7 +2436,7 @@
       </w:r>
       <w:r>
         <w:rPr>
-          <w:rFonts w:eastAsia="SimSun" w:cs="Arial" w:hint="eastAsia"/>
+          <w:rFonts w:eastAsia="宋体" w:cs="Arial" w:hint="eastAsia"/>
           <w:color w:val="373A3C"/>
           <w:szCs w:val="21"/>
         </w:rPr>
@@ -2438,7 +2444,7 @@
       </w:r>
       <w:r>
         <w:rPr>
-          <w:rFonts w:eastAsia="SimSun" w:cs="Arial" w:hint="eastAsia"/>
+          <w:rFonts w:eastAsia="宋体" w:cs="Arial" w:hint="eastAsia"/>
           <w:color w:val="373A3C"/>
           <w:szCs w:val="21"/>
         </w:rPr>
@@ -2446,7 +2452,7 @@
       </w:r>
       <w:r>
         <w:rPr>
-          <w:rFonts w:eastAsia="SimSun" w:cs="Arial" w:hint="eastAsia"/>
+          <w:rFonts w:eastAsia="宋体" w:cs="Arial" w:hint="eastAsia"/>
           <w:color w:val="373A3C"/>
           <w:szCs w:val="21"/>
         </w:rPr>
@@ -2454,7 +2460,7 @@
       </w:r>
       <w:r>
         <w:rPr>
-          <w:rFonts w:eastAsia="SimSun" w:cs="Arial" w:hint="eastAsia"/>
+          <w:rFonts w:eastAsia="宋体" w:cs="Arial" w:hint="eastAsia"/>
           <w:color w:val="373A3C"/>
           <w:szCs w:val="21"/>
         </w:rPr>
@@ -2462,7 +2468,7 @@
       </w:r>
       <w:r>
         <w:rPr>
-          <w:rFonts w:eastAsia="SimSun" w:cs="Arial"/>
+          <w:rFonts w:eastAsia="宋体" w:cs="Arial"/>
           <w:color w:val="373A3C"/>
           <w:szCs w:val="21"/>
         </w:rPr>
@@ -2470,7 +2476,7 @@
       </w:r>
       <w:r>
         <w:rPr>
-          <w:rFonts w:eastAsia="SimSun" w:cs="Arial" w:hint="eastAsia"/>
+          <w:rFonts w:eastAsia="宋体" w:cs="Arial" w:hint="eastAsia"/>
           <w:color w:val="373A3C"/>
           <w:szCs w:val="21"/>
         </w:rPr>
@@ -3208,20 +3214,29 @@
       <w:pPr>
         <w:ind w:left="420"/>
         <w:rPr>
+          <w:kern w:val="0"/>
+          <w:szCs w:val="21"/>
+          <w:lang w:val="en-GB"/>
+        </w:rPr>
+      </w:pPr>
+      <w:r>
+        <w:rPr>
+          <w:kern w:val="0"/>
+          <w:szCs w:val="21"/>
+          <w:lang w:val="en-GB"/>
+        </w:rPr>
+        <w:t>2.</w:t>
+      </w:r>
+      <w:r>
+        <w:rPr>
           <w:rFonts w:hint="eastAsia"/>
           <w:kern w:val="0"/>
           <w:szCs w:val="21"/>
           <w:lang w:val="en-GB"/>
         </w:rPr>
-      </w:pPr>
-      <w:r>
-        <w:rPr>
-          <w:kern w:val="0"/>
-          <w:szCs w:val="21"/>
-          <w:lang w:val="en-GB"/>
-        </w:rPr>
-        <w:t>2.</w:t>
-      </w:r>
+        <w:t xml:space="preserve">Too many </w:t>
+      </w:r>
+      <w:proofErr w:type="gramStart"/>
       <w:r>
         <w:rPr>
           <w:rFonts w:hint="eastAsia"/>
@@ -3229,7 +3244,15 @@
           <w:szCs w:val="21"/>
           <w:lang w:val="en-GB"/>
         </w:rPr>
-        <w:t xml:space="preserve">Too many features (e.g. m </w:t>
+        <w:t>features</w:t>
+      </w:r>
+      <w:r>
+        <w:rPr>
+          <w:kern w:val="0"/>
+          <w:szCs w:val="21"/>
+          <w:lang w:val="en-GB"/>
+        </w:rPr>
+        <w:t xml:space="preserve"> </w:t>
       </w:r>
       <w:r>
         <w:rPr>
@@ -3238,6 +3261,25 @@
           <w:szCs w:val="21"/>
           <w:lang w:val="en-GB"/>
         </w:rPr>
+        <w:t xml:space="preserve"> (</w:t>
+      </w:r>
+      <w:proofErr w:type="gramEnd"/>
+      <w:r>
+        <w:rPr>
+          <w:rFonts w:hint="eastAsia"/>
+          <w:kern w:val="0"/>
+          <w:szCs w:val="21"/>
+          <w:lang w:val="en-GB"/>
+        </w:rPr>
+        <w:t xml:space="preserve">e.g. m </w:t>
+      </w:r>
+      <w:r>
+        <w:rPr>
+          <w:rFonts w:hint="eastAsia"/>
+          <w:kern w:val="0"/>
+          <w:szCs w:val="21"/>
+          <w:lang w:val="en-GB"/>
+        </w:rPr>
         <w:t>≤</w:t>
       </w:r>
       <w:r>
@@ -3287,48 +3329,257 @@
     <w:p>
       <w:pPr>
         <w:rPr>
-          <w:kern w:val="0"/>
-          <w:szCs w:val="21"/>
-          <w:lang w:val="en-GB"/>
-        </w:rPr>
-      </w:pPr>
-    </w:p>
-    <w:p>
-      <w:pPr>
-        <w:rPr>
-          <w:kern w:val="0"/>
-          <w:szCs w:val="21"/>
-          <w:lang w:val="en-GB"/>
-        </w:rPr>
-      </w:pPr>
-      <w:r>
-        <w:rPr>
-          <w:kern w:val="0"/>
-          <w:szCs w:val="21"/>
+          <w:b/>
+          <w:kern w:val="0"/>
+          <w:szCs w:val="21"/>
+          <w:lang w:val="en-GB"/>
+        </w:rPr>
+      </w:pPr>
+      <w:r>
+        <w:rPr>
+          <w:b/>
+          <w:kern w:val="0"/>
+          <w:szCs w:val="21"/>
+          <w:lang w:val="en-GB"/>
+        </w:rPr>
+        <w:t>P</w:t>
+      </w:r>
+      <w:r>
+        <w:rPr>
+          <w:rFonts w:hint="eastAsia"/>
+          <w:b/>
+          <w:kern w:val="0"/>
+          <w:szCs w:val="21"/>
+          <w:lang w:val="en-GB"/>
+        </w:rPr>
+        <w:t>ra</w:t>
+      </w:r>
+      <w:r>
+        <w:rPr>
+          <w:rFonts w:hint="eastAsia"/>
+          <w:b/>
+          <w:kern w:val="0"/>
+          <w:szCs w:val="21"/>
+          <w:lang w:val="en-GB"/>
+        </w:rPr>
+        <w:t>cti</w:t>
+      </w:r>
+      <w:r>
+        <w:rPr>
+          <w:rFonts w:hint="eastAsia"/>
+          <w:b/>
+          <w:kern w:val="0"/>
+          <w:szCs w:val="21"/>
+          <w:lang w:val="en-GB"/>
+        </w:rPr>
+        <w:t>c</w:t>
+      </w:r>
+      <w:r>
+        <w:rPr>
+          <w:b/>
+          <w:kern w:val="0"/>
+          <w:szCs w:val="21"/>
+          <w:lang w:val="en-GB"/>
+        </w:rPr>
+        <w:t>e</w:t>
+      </w:r>
+    </w:p>
+    <w:p>
+      <w:pPr>
+        <w:rPr>
+          <w:kern w:val="0"/>
+          <w:szCs w:val="21"/>
+          <w:lang w:val="en-GB"/>
+        </w:rPr>
+      </w:pPr>
+      <w:r>
+        <w:rPr>
+          <w:kern w:val="0"/>
+          <w:szCs w:val="21"/>
+          <w:lang w:val="en-GB"/>
+        </w:rPr>
+        <w:t xml:space="preserve">Levels off </w:t>
+      </w:r>
+      <w:r>
+        <w:rPr>
+          <w:rFonts w:hint="eastAsia"/>
+          <w:kern w:val="0"/>
+          <w:szCs w:val="21"/>
+          <w:lang w:val="en-GB"/>
+        </w:rPr>
+        <w:t>平稳</w:t>
+      </w:r>
+    </w:p>
+    <w:p>
+      <w:pPr>
+        <w:rPr>
+          <w:rFonts w:cs="Arial"/>
+          <w:color w:val="373A3C"/>
+          <w:szCs w:val="21"/>
+          <w:shd w:val="clear" w:color="auto" w:fill="FFFFFF"/>
+          <w:lang w:val="en-GB"/>
+        </w:rPr>
+      </w:pPr>
+      <w:r>
+        <w:rPr>
+          <w:rFonts w:cs="Arial"/>
+          <w:color w:val="373A3C"/>
+          <w:szCs w:val="21"/>
+          <w:shd w:val="clear" w:color="auto" w:fill="FFFFFF"/>
+        </w:rPr>
+        <w:t>valid commands</w:t>
+      </w:r>
+      <w:r>
+        <w:rPr>
+          <w:rFonts w:cs="Arial"/>
+          <w:color w:val="373A3C"/>
+          <w:szCs w:val="21"/>
+          <w:shd w:val="clear" w:color="auto" w:fill="FFFFFF"/>
+        </w:rPr>
+        <w:t xml:space="preserve"> </w:t>
+      </w:r>
+      <w:r>
+        <w:rPr>
+          <w:rFonts w:cs="Arial" w:hint="eastAsia"/>
+          <w:color w:val="373A3C"/>
+          <w:szCs w:val="21"/>
+          <w:shd w:val="clear" w:color="auto" w:fill="FFFFFF"/>
+        </w:rPr>
+        <w:t>有效的命令</w:t>
+      </w:r>
+      <w:r>
+        <w:rPr>
+          <w:rFonts w:cs="Arial"/>
+          <w:color w:val="373A3C"/>
+          <w:szCs w:val="21"/>
+          <w:shd w:val="clear" w:color="auto" w:fill="FFFFFF"/>
           <w:lang w:val="en-GB"/>
         </w:rPr>
         <w:tab/>
       </w:r>
-      <w:r>
-        <w:rPr>
-          <w:kern w:val="0"/>
-          <w:szCs w:val="21"/>
-          <w:lang w:val="en-GB"/>
-        </w:rPr>
-        <w:tab/>
-      </w:r>
-    </w:p>
-    <w:p>
-      <w:pPr>
-        <w:rPr>
-          <w:lang w:val="en-GB"/>
-        </w:rPr>
-      </w:pPr>
-    </w:p>
-    <w:p>
-      <w:pPr>
-        <w:rPr>
-          <w:rFonts w:eastAsia="SimSun" w:cs="Arial" w:hint="eastAsia"/>
+    </w:p>
+    <w:p>
+      <w:pPr>
+        <w:rPr>
+          <w:kern w:val="0"/>
+          <w:szCs w:val="21"/>
+          <w:lang w:val="en-GB"/>
+        </w:rPr>
+      </w:pPr>
+      <w:r>
+        <w:rPr>
+          <w:noProof/>
+        </w:rPr>
+        <w:lastRenderedPageBreak/>
+        <w:drawing>
+          <wp:inline distT="0" distB="0" distL="0" distR="0" wp14:anchorId="3C41E004" wp14:editId="5DF1C861">
+            <wp:extent cx="5274310" cy="3324860"/>
+            <wp:effectExtent l="0" t="0" r="2540" b="8890"/>
+            <wp:docPr id="9" name="图片 9"/>
+            <wp:cNvGraphicFramePr>
+              <a:graphicFrameLocks xmlns:a="http://schemas.openxmlformats.org/drawingml/2006/main" noChangeAspect="1"/>
+            </wp:cNvGraphicFramePr>
+            <a:graphic xmlns:a="http://schemas.openxmlformats.org/drawingml/2006/main">
+              <a:graphicData uri="http://schemas.openxmlformats.org/drawingml/2006/picture">
+                <pic:pic xmlns:pic="http://schemas.openxmlformats.org/drawingml/2006/picture">
+                  <pic:nvPicPr>
+                    <pic:cNvPr id="1" name=""/>
+                    <pic:cNvPicPr/>
+                  </pic:nvPicPr>
+                  <pic:blipFill>
+                    <a:blip r:embed="rId19"/>
+                    <a:stretch>
+                      <a:fillRect/>
+                    </a:stretch>
+                  </pic:blipFill>
+                  <pic:spPr>
+                    <a:xfrm>
+                      <a:off x="0" y="0"/>
+                      <a:ext cx="5274310" cy="3324860"/>
+                    </a:xfrm>
+                    <a:prstGeom prst="rect">
+                      <a:avLst/>
+                    </a:prstGeom>
+                  </pic:spPr>
+                </pic:pic>
+              </a:graphicData>
+            </a:graphic>
+          </wp:inline>
+        </w:drawing>
+      </w:r>
+    </w:p>
+    <w:p>
+      <w:pPr>
+        <w:rPr>
+          <w:kern w:val="0"/>
+          <w:szCs w:val="21"/>
+          <w:lang w:val="en-GB"/>
+        </w:rPr>
+      </w:pPr>
+    </w:p>
+    <w:p>
+      <w:pPr>
+        <w:rPr>
+          <w:rFonts w:hint="eastAsia"/>
+          <w:kern w:val="0"/>
+          <w:szCs w:val="21"/>
+          <w:lang w:val="en-GB"/>
+        </w:rPr>
+      </w:pPr>
+      <w:r>
+        <w:rPr>
+          <w:noProof/>
+        </w:rPr>
+        <w:drawing>
+          <wp:inline distT="0" distB="0" distL="0" distR="0" wp14:anchorId="71F8B4B4" wp14:editId="5A1B6388">
+            <wp:extent cx="5274310" cy="1172845"/>
+            <wp:effectExtent l="0" t="0" r="2540" b="8255"/>
+            <wp:docPr id="16" name="图片 16"/>
+            <wp:cNvGraphicFramePr>
+              <a:graphicFrameLocks xmlns:a="http://schemas.openxmlformats.org/drawingml/2006/main" noChangeAspect="1"/>
+            </wp:cNvGraphicFramePr>
+            <a:graphic xmlns:a="http://schemas.openxmlformats.org/drawingml/2006/main">
+              <a:graphicData uri="http://schemas.openxmlformats.org/drawingml/2006/picture">
+                <pic:pic xmlns:pic="http://schemas.openxmlformats.org/drawingml/2006/picture">
+                  <pic:nvPicPr>
+                    <pic:cNvPr id="1" name=""/>
+                    <pic:cNvPicPr/>
+                  </pic:nvPicPr>
+                  <pic:blipFill>
+                    <a:blip r:embed="rId20"/>
+                    <a:stretch>
+                      <a:fillRect/>
+                    </a:stretch>
+                  </pic:blipFill>
+                  <pic:spPr>
+                    <a:xfrm>
+                      <a:off x="0" y="0"/>
+                      <a:ext cx="5274310" cy="1172845"/>
+                    </a:xfrm>
+                    <a:prstGeom prst="rect">
+                      <a:avLst/>
+                    </a:prstGeom>
+                  </pic:spPr>
+                </pic:pic>
+              </a:graphicData>
+            </a:graphic>
+          </wp:inline>
+        </w:drawing>
+      </w:r>
+      <w:bookmarkStart w:id="4" w:name="_GoBack"/>
+      <w:bookmarkEnd w:id="4"/>
+    </w:p>
+    <w:p>
+      <w:pPr>
+        <w:rPr>
+          <w:lang w:val="en-GB"/>
+        </w:rPr>
+      </w:pPr>
+    </w:p>
+    <w:p>
+      <w:pPr>
+        <w:rPr>
+          <w:rFonts w:eastAsia="宋体" w:cs="Arial"/>
           <w:color w:val="373A3C"/>
           <w:szCs w:val="21"/>
           <w:lang w:val="en-GB"/>
@@ -3336,7 +3587,7 @@
       </w:pPr>
       <w:r>
         <w:rPr>
-          <w:rFonts w:eastAsia="SimSun" w:cs="Arial"/>
+          <w:rFonts w:eastAsia="宋体" w:cs="Arial"/>
           <w:color w:val="373A3C"/>
           <w:szCs w:val="21"/>
         </w:rPr>
@@ -3901,7 +4152,7 @@
     <w:lsdException w:name="Hashtag" w:semiHidden="1" w:unhideWhenUsed="1"/>
     <w:lsdException w:name="Unresolved Mention" w:semiHidden="1" w:unhideWhenUsed="1"/>
   </w:latentStyles>
-  <w:style w:type="paragraph" w:default="1" w:styleId="Normal">
+  <w:style w:type="paragraph" w:default="1" w:styleId="a">
     <w:name w:val="Normal"/>
     <w:qFormat/>
     <w:rsid w:val="00CF6CA8"/>
@@ -3913,10 +4164,10 @@
       <w:rFonts w:ascii="Arial" w:hAnsi="Arial"/>
     </w:rPr>
   </w:style>
-  <w:style w:type="paragraph" w:styleId="Heading1">
+  <w:style w:type="paragraph" w:styleId="1">
     <w:name w:val="heading 1"/>
-    <w:basedOn w:val="Normal"/>
-    <w:link w:val="Heading1Char"/>
+    <w:basedOn w:val="a"/>
+    <w:link w:val="10"/>
     <w:uiPriority w:val="9"/>
     <w:qFormat/>
     <w:rsid w:val="006F6118"/>
@@ -3936,13 +4187,13 @@
       <w:lang w:val="en-GB"/>
     </w:rPr>
   </w:style>
-  <w:style w:type="character" w:default="1" w:styleId="DefaultParagraphFont">
+  <w:style w:type="character" w:default="1" w:styleId="a0">
     <w:name w:val="Default Paragraph Font"/>
     <w:uiPriority w:val="1"/>
     <w:semiHidden/>
     <w:unhideWhenUsed/>
   </w:style>
-  <w:style w:type="table" w:default="1" w:styleId="TableNormal">
+  <w:style w:type="table" w:default="1" w:styleId="a1">
     <w:name w:val="Normal Table"/>
     <w:uiPriority w:val="99"/>
     <w:semiHidden/>
@@ -3957,15 +4208,15 @@
       </w:tblCellMar>
     </w:tblPr>
   </w:style>
-  <w:style w:type="numbering" w:default="1" w:styleId="NoList">
+  <w:style w:type="numbering" w:default="1" w:styleId="a2">
     <w:name w:val="No List"/>
     <w:uiPriority w:val="99"/>
     <w:semiHidden/>
     <w:unhideWhenUsed/>
   </w:style>
-  <w:style w:type="paragraph" w:styleId="NormalWeb">
+  <w:style w:type="paragraph" w:styleId="a3">
     <w:name w:val="Normal (Web)"/>
-    <w:basedOn w:val="Normal"/>
+    <w:basedOn w:val="a"/>
     <w:uiPriority w:val="99"/>
     <w:unhideWhenUsed/>
     <w:rsid w:val="00B72C5C"/>
@@ -3984,32 +4235,32 @@
   </w:style>
   <w:style w:type="character" w:customStyle="1" w:styleId="katex-mathml">
     <w:name w:val="katex-mathml"/>
-    <w:basedOn w:val="DefaultParagraphFont"/>
+    <w:basedOn w:val="a0"/>
     <w:rsid w:val="00B72C5C"/>
   </w:style>
   <w:style w:type="character" w:customStyle="1" w:styleId="mord">
     <w:name w:val="mord"/>
-    <w:basedOn w:val="DefaultParagraphFont"/>
+    <w:basedOn w:val="a0"/>
     <w:rsid w:val="00B72C5C"/>
   </w:style>
   <w:style w:type="character" w:customStyle="1" w:styleId="vlist-s">
     <w:name w:val="vlist-s"/>
-    <w:basedOn w:val="DefaultParagraphFont"/>
+    <w:basedOn w:val="a0"/>
     <w:rsid w:val="00B72C5C"/>
   </w:style>
   <w:style w:type="character" w:customStyle="1" w:styleId="mrel">
     <w:name w:val="mrel"/>
-    <w:basedOn w:val="DefaultParagraphFont"/>
+    <w:basedOn w:val="a0"/>
     <w:rsid w:val="00B72C5C"/>
   </w:style>
   <w:style w:type="character" w:customStyle="1" w:styleId="mbin">
     <w:name w:val="mbin"/>
-    <w:basedOn w:val="DefaultParagraphFont"/>
+    <w:basedOn w:val="a0"/>
     <w:rsid w:val="00B72C5C"/>
   </w:style>
-  <w:style w:type="character" w:styleId="Strong">
+  <w:style w:type="character" w:styleId="a4">
     <w:name w:val="Strong"/>
-    <w:basedOn w:val="DefaultParagraphFont"/>
+    <w:basedOn w:val="a0"/>
     <w:uiPriority w:val="22"/>
     <w:qFormat/>
     <w:rsid w:val="003E7172"/>
@@ -4018,10 +4269,10 @@
       <w:bCs/>
     </w:rPr>
   </w:style>
-  <w:style w:type="character" w:customStyle="1" w:styleId="Heading1Char">
-    <w:name w:val="Heading 1 Char"/>
-    <w:basedOn w:val="DefaultParagraphFont"/>
-    <w:link w:val="Heading1"/>
+  <w:style w:type="character" w:customStyle="1" w:styleId="10">
+    <w:name w:val="标题 1 字符"/>
+    <w:basedOn w:val="a0"/>
+    <w:link w:val="1"/>
     <w:uiPriority w:val="9"/>
     <w:rsid w:val="006F6118"/>
     <w:rPr>

</xml_diff>